<commit_message>
Final edits to this blog post, with input from Caitlin Pries.
</commit_message>
<xml_diff>
--- a/content/Soil_carbon_information_hub_HLH.docx
+++ b/content/Soil_carbon_information_hub_HLH.docx
@@ -77,7 +77,7 @@
         <w:pStyle w:val="FirstParagraph"/>
       </w:pPr>
       <w:r>
-        <w:t xml:space="preserve">Carbon in the air is magically placed into the soil by tiny brilliant elves. Just kidding. But sort of- it’s a very complex process of interactions between microbial life and plants that we have to thank for this crucial step in the carbon cycle, a</w:t>
+        <w:t xml:space="preserve">Carbon in the air is magically placed into the soil by tiny brilliant elves. Just kidding. It’s a very complex process of interactions between plants and microbial life that we have to thank for this crucial step in the carbon cycle, a</w:t>
       </w:r>
       <w:r>
         <w:t xml:space="preserve"> </w:t>
@@ -102,8 +102,120 @@
         <w:pStyle w:val="BodyText"/>
       </w:pPr>
       <w:r>
-        <w:t xml:space="preserve">Photosynthesis is the first step of carbon entering the soil, when atmospheric carbon in the form of carbon dioxide (CO2) is transformed within plants using solar energy, into stored energy within plants in the form of carbon. Chloroplasts host the process of photosynthesis where primary reduction reactions convert CO2 into energy-rich carbohydrates, which are used as an energy currency for the plant and organisms within the ecosystem, with oxygen as a byproduct.</w:t>
-      </w:r>
+        <w:t xml:space="preserve">Photosynthesis is the first step of carbon entering the soil. Atmospheric carbon, carbon dioxide (</w:t>
+      </w:r>
+      <m:oMath>
+        <m:r>
+          <m:t>C</m:t>
+        </m:r>
+        <m:sSub>
+          <m:e>
+            <m:r>
+              <m:t>O</m:t>
+            </m:r>
+          </m:e>
+          <m:sub>
+            <m:r>
+              <m:t>2</m:t>
+            </m:r>
+          </m:sub>
+        </m:sSub>
+      </m:oMath>
+      <w:r>
+        <w:t xml:space="preserve">), is converted within plants using solar energy and becomes stored energy in the form of organic carbon (carbon fixation). This fixation process is done by the enzyme Rubisco, the most abundant protein on Earth. Chloroplasts host the process of photosynthesis where primary reduction reactions convert</w:t>
+      </w:r>
+      <w:r>
+        <w:t xml:space="preserve"> </w:t>
+      </w:r>
+      <m:oMath>
+        <m:r>
+          <m:t>C</m:t>
+        </m:r>
+        <m:sSub>
+          <m:e>
+            <m:r>
+              <m:t>O</m:t>
+            </m:r>
+          </m:e>
+          <m:sub>
+            <m:r>
+              <m:t>2</m:t>
+            </m:r>
+          </m:sub>
+        </m:sSub>
+      </m:oMath>
+      <w:r>
+        <w:t xml:space="preserve"> </w:t>
+      </w:r>
+      <w:r>
+        <w:t xml:space="preserve">into energy-rich carbohydrates, which are used as an energy currency for the plant and organisms within the ecosystem, with oxygen as a byproduct.</w:t>
+      </w:r>
+    </w:p>
+    <w:p>
+      <w:pPr>
+        <w:pStyle w:val="FigureWithCaption"/>
+      </w:pPr>
+      <w:r>
+        <w:drawing>
+          <wp:inline>
+            <wp:extent cx="4318426" cy="1021976"/>
+            <wp:effectExtent b="0" l="0" r="0" t="0"/>
+            <wp:docPr descr="Chemical equation for photosynthesis. Learn more about photosynthesis and Rubisco here." title="" id="1" name="Picture"/>
+            <a:graphic>
+              <a:graphicData uri="http://schemas.openxmlformats.org/drawingml/2006/picture">
+                <pic:pic>
+                  <pic:nvPicPr>
+                    <pic:cNvPr descr="photosynthesis%20equation.png" id="0" name="Picture"/>
+                    <pic:cNvPicPr>
+                      <a:picLocks noChangeArrowheads="1" noChangeAspect="1"/>
+                    </pic:cNvPicPr>
+                  </pic:nvPicPr>
+                  <pic:blipFill>
+                    <a:blip r:embed="rId23"/>
+                    <a:stretch>
+                      <a:fillRect/>
+                    </a:stretch>
+                  </pic:blipFill>
+                  <pic:spPr bwMode="auto">
+                    <a:xfrm>
+                      <a:off x="0" y="0"/>
+                      <a:ext cx="4318426" cy="1021976"/>
+                    </a:xfrm>
+                    <a:prstGeom prst="rect">
+                      <a:avLst/>
+                    </a:prstGeom>
+                    <a:noFill/>
+                    <a:ln w="9525">
+                      <a:noFill/>
+                      <a:headEnd/>
+                      <a:tailEnd/>
+                    </a:ln>
+                  </pic:spPr>
+                </pic:pic>
+              </a:graphicData>
+            </a:graphic>
+          </wp:inline>
+        </w:drawing>
+      </w:r>
+    </w:p>
+    <w:p>
+      <w:pPr>
+        <w:pStyle w:val="ImageCaption"/>
+      </w:pPr>
+      <w:r>
+        <w:t xml:space="preserve">Chemical equation for photosynthesis. Learn more about photosynthesis and Rubisco</w:t>
+      </w:r>
+      <w:r>
+        <w:t xml:space="preserve"> </w:t>
+      </w:r>
+      <w:hyperlink r:id="rId24">
+        <w:r>
+          <w:rPr>
+            <w:rStyle w:val="Hyperlink"/>
+          </w:rPr>
+          <w:t xml:space="preserve">here.</w:t>
+        </w:r>
+      </w:hyperlink>
     </w:p>
     <w:p>
       <w:pPr>
@@ -125,7 +237,7 @@
                     </pic:cNvPicPr>
                   </pic:nvPicPr>
                   <pic:blipFill>
-                    <a:blip r:embed="rId23"/>
+                    <a:blip r:embed="rId25"/>
                     <a:stretch>
                       <a:fillRect/>
                     </a:stretch>
@@ -162,7 +274,7 @@
       <w:r>
         <w:t xml:space="preserve"> </w:t>
       </w:r>
-      <w:hyperlink r:id="rId24">
+      <w:hyperlink r:id="rId26">
         <w:r>
           <w:rPr>
             <w:rStyle w:val="Hyperlink"/>
@@ -176,42 +288,71 @@
         <w:pStyle w:val="BodyText"/>
       </w:pPr>
       <w:r>
-        <w:t xml:space="preserve">Three different metabolic pathways exist for carbon dioxide fixation in plants which also categorizes plants into groups: C3, C4, and CAM. High temperatures and dry weather favor C4 and CAM plants, which are adapted to these areas to increase photosynthetic efficiency. Photosynthetic capacity is also variable through the course of plant development and among species. While respiration and carbon uptake through photosynthesis is only the first step to carbon being stored in the soil, its important to acknowledge that these factors play a role in carbon fixed from the atmosphere and how carbon fixation in climates with increasing temperatures may be impacted.</w:t>
-      </w:r>
-    </w:p>
-    <w:p>
-      <w:pPr>
-        <w:pStyle w:val="BodyText"/>
-      </w:pPr>
-      <w:r>
-        <w:t xml:space="preserve">References:</w:t>
-      </w:r>
-    </w:p>
-    <w:p>
-      <w:pPr>
-        <w:pStyle w:val="BodyText"/>
-      </w:pPr>
-      <w:r>
-        <w:t xml:space="preserve">Larcher, W., 1995. Physiological plant ecology: ecophysiology and stress physiology of functional groups. Springer-Verlag. DOI:</w:t>
-      </w:r>
-      <w:r>
-        <w:t xml:space="preserve"> </w:t>
-      </w:r>
-      <w:hyperlink r:id="rId25">
+        <w:t xml:space="preserve">Three different metabolic pathways exist for carbon dioxide fixation in plants which also categorizes plants into groups:</w:t>
+      </w:r>
+      <w:r>
+        <w:t xml:space="preserve"> </w:t>
+      </w:r>
+      <w:hyperlink r:id="rId27">
         <w:r>
           <w:rPr>
             <w:rStyle w:val="Hyperlink"/>
           </w:rPr>
-          <w:t xml:space="preserve">10.1016/S0016-7061(96)00036-5</w:t>
+          <w:t xml:space="preserve">C3, C4, and CAM</w:t>
         </w:r>
       </w:hyperlink>
+      <w:r>
+        <w:t xml:space="preserve">. High temperatures and dry weather favor C4 and CAM plants, which are adapted to these areas to increase photosynthetic efficiency by use of different</w:t>
+      </w:r>
+      <w:r>
+        <w:t xml:space="preserve"> </w:t>
+      </w:r>
+      <m:oMath>
+        <m:r>
+          <m:t>C</m:t>
+        </m:r>
+        <m:sSub>
+          <m:e>
+            <m:r>
+              <m:t>O</m:t>
+            </m:r>
+          </m:e>
+          <m:sub>
+            <m:r>
+              <m:t>2</m:t>
+            </m:r>
+          </m:sub>
+        </m:sSub>
+      </m:oMath>
+      <w:r>
+        <w:t xml:space="preserve"> </w:t>
+      </w:r>
+      <w:r>
+        <w:t xml:space="preserve">fixation enzymes, extra carbon storage steps, and less open stomate activity where water can be lost. Photosynthetic capacity is also variable through the course of plant development and among species. While respiration and carbon uptake through photosynthesis is only the first step to carbon being stored in the soil, its important to acknowledge that these factors play a role in carbon fixed from the atmosphere and how carbon fixation in climates with increasing temperatures may be impacted.</w:t>
+      </w:r>
+    </w:p>
+    <w:p>
+      <w:pPr>
+        <w:pStyle w:val="BodyText"/>
+      </w:pPr>
+      <w:r>
+        <w:t xml:space="preserve">References:</w:t>
+      </w:r>
+    </w:p>
+    <w:p>
+      <w:pPr>
+        <w:pStyle w:val="BodyText"/>
+      </w:pPr>
+      <w:r>
+        <w:t xml:space="preserve">Larcher, W., 1995. Physiological plant ecology: ecophysiology and stress physiology of functional groups. Springer-Verlag.</w:t>
+      </w:r>
     </w:p>
     <w:p>
       <w:pPr>
         <w:pStyle w:val="Heading1"/>
       </w:pPr>
-      <w:bookmarkStart w:id="26" w:name="carbon-use-within-plants"/>
-      <w:bookmarkEnd w:id="26"/>
+      <w:bookmarkStart w:id="28" w:name="carbon-use-within-plants"/>
+      <w:bookmarkEnd w:id="28"/>
       <w:r>
         <w:t xml:space="preserve">Carbon use within plants</w:t>
       </w:r>
@@ -221,7 +362,7 @@
         <w:pStyle w:val="FirstParagraph"/>
       </w:pPr>
       <w:r>
-        <w:t xml:space="preserve">Once carbohydrates are created within the plant, they are used as the physical plant building blocks (organic matter) and generate the energy for plant growth, which results in tasty things for animals to eat as well. Carbon from the atmosphere becomes the structural components of vegetation, including above and below ground plant mass. However, not all climates are created equal. Mean annual temperature can affect how plants partition carbon within the plant. As we can see in Figure 2, plants in warmer climates show an increase in their below ground mass than colder climates.</w:t>
+        <w:t xml:space="preserve">Once carbohydrates are created within the plant, they are used both as the physical plant building blocks and substrate to fuel plant metabolism. The organic carbon stored in plants forms the basis of the green food web, including the tasty things for animals to eat. Plants can store this carbon in aboveground and belowground biomass. However, not all plant growth forms and climates are created equal. Globally, mean annual temperature affects how plants partition carbon between aboveground and belowground tissues. As we can see in Figure 2, plants in warmer climates store more of their biomass belowground than plants in colder climates.</w:t>
       </w:r>
     </w:p>
     <w:p>
@@ -244,7 +385,7 @@
                     </pic:cNvPicPr>
                   </pic:nvPicPr>
                   <pic:blipFill>
-                    <a:blip r:embed="rId27"/>
+                    <a:blip r:embed="rId29"/>
                     <a:stretch>
                       <a:fillRect/>
                     </a:stretch>
@@ -281,7 +422,7 @@
       <w:r>
         <w:t xml:space="preserve"> </w:t>
       </w:r>
-      <w:hyperlink r:id="rId28">
+      <w:hyperlink r:id="rId30">
         <w:r>
           <w:rPr>
             <w:rStyle w:val="Hyperlink"/>
@@ -301,7 +442,7 @@
         <w:pStyle w:val="BodyText"/>
       </w:pPr>
       <w:r>
-        <w:t xml:space="preserve">Where carbon is allocated within the plant can also be impacted by atypical environmental conditions such as heat and drought. In the tundra, where large amounts of the world’s soil carbon is stored, increased temperatures could shift plant carbon allocation above ground and result in less soil carbon storage.</w:t>
+        <w:t xml:space="preserve">Where carbon is allocated within the plant can also be impacted by atypical environmental conditions such as heat and drought. High stress from heat and drought can cause increases in above ground biomass and decreases in below ground mass (Figure 3). In the tundra, where large amounts of the world’s soil carbon is stored, increased temperatures could shift plant carbon allocation above ground and result in less soil carbon storage (Wang et al., 2016).</w:t>
       </w:r>
     </w:p>
     <w:p>
@@ -324,7 +465,7 @@
                     </pic:cNvPicPr>
                   </pic:nvPicPr>
                   <pic:blipFill>
-                    <a:blip r:embed="rId29"/>
+                    <a:blip r:embed="rId31"/>
                     <a:stretch>
                       <a:fillRect/>
                     </a:stretch>
@@ -361,7 +502,7 @@
       <w:r>
         <w:t xml:space="preserve"> </w:t>
       </w:r>
-      <w:hyperlink r:id="rId30">
+      <w:hyperlink r:id="rId32">
         <w:r>
           <w:rPr>
             <w:rStyle w:val="Hyperlink"/>
@@ -394,7 +535,7 @@
       <w:r>
         <w:t xml:space="preserve"> </w:t>
       </w:r>
-      <w:hyperlink r:id="rId28">
+      <w:hyperlink r:id="rId30">
         <w:r>
           <w:rPr>
             <w:rStyle w:val="Hyperlink"/>
@@ -413,7 +554,7 @@
       <w:r>
         <w:t xml:space="preserve"> </w:t>
       </w:r>
-      <w:hyperlink r:id="rId30">
+      <w:hyperlink r:id="rId32">
         <w:r>
           <w:rPr>
             <w:rStyle w:val="Hyperlink"/>
@@ -432,7 +573,7 @@
       <w:r>
         <w:t xml:space="preserve"> </w:t>
       </w:r>
-      <w:hyperlink r:id="rId31">
+      <w:hyperlink r:id="rId33">
         <w:r>
           <w:rPr>
             <w:rStyle w:val="Hyperlink"/>
@@ -445,8 +586,8 @@
       <w:pPr>
         <w:pStyle w:val="Heading1"/>
       </w:pPr>
-      <w:bookmarkStart w:id="32" w:name="interactions-of-carbon-with-soil-environment"/>
-      <w:bookmarkEnd w:id="32"/>
+      <w:bookmarkStart w:id="34" w:name="interactions-of-carbon-with-soil-environment"/>
+      <w:bookmarkEnd w:id="34"/>
       <w:r>
         <w:t xml:space="preserve">Interactions of carbon with soil environment</w:t>
       </w:r>
@@ -456,7 +597,7 @@
         <w:pStyle w:val="FirstParagraph"/>
       </w:pPr>
       <w:r>
-        <w:t xml:space="preserve">Carbon enters the soil from plants, and the resulting soil organic matter cycles into the soil profile by multiple processes. To enter the soil, carbon can leave the plant as root exudates or as plant litter, further decomposed by microorganisms. Potatoes are an example of stored plant energy, which we all know and love, and just as we can consume potatoes for energy, microbes can use many forms of plant carbohydrates for energy as well. A large portion of a plant’s photosynthetically fixed carbon enters the soil through root exudates, which consist of organic compounds and enzymes that protect and support the plant within the diverse microorganism community living in the rhizosphere.</w:t>
+        <w:t xml:space="preserve">Carbon enters the soil from plants, and the resulting soil organic matter cycles into the soil profile by multiple processes. To enter the soil, carbon can leave the plant as root exudates or as plant litter, further decomposed by microorganisms. Potatoes are an example of stored plant energy, which we all know and love, and just as we can consume potatoes for energy, microbes can use many forms of plant carbohydrates for energy as well. A large portion of a plant’s photosynthetically fixed carbon enters the soil through root exudates, which consist of organic compounds and enzymes that protect and support the plant within the diverse microorganism community living in the rhizosphere (region of soil near to and directly influenced by plant roots). These exudates can prime microbes to more efficiently decompose existing soil organic matter which benefits the plant as necessary nutrients are released. In addition, carbon is allocated to symbiotic mycorrhizae which can provide an increase in water and nutrient absorption capabilities for the plant in exchange.</w:t>
       </w:r>
     </w:p>
     <w:p>
@@ -479,7 +620,7 @@
                     </pic:cNvPicPr>
                   </pic:nvPicPr>
                   <pic:blipFill>
-                    <a:blip r:embed="rId33"/>
+                    <a:blip r:embed="rId35"/>
                     <a:stretch>
                       <a:fillRect/>
                     </a:stretch>
@@ -516,7 +657,7 @@
       <w:r>
         <w:t xml:space="preserve"> </w:t>
       </w:r>
-      <w:hyperlink r:id="rId34">
+      <w:hyperlink r:id="rId36">
         <w:r>
           <w:rPr>
             <w:rStyle w:val="Hyperlink"/>
@@ -536,7 +677,30 @@
         <w:pStyle w:val="BodyText"/>
       </w:pPr>
       <w:r>
-        <w:t xml:space="preserve">Plant litter is decomposed by a host of soil fungi and bacteria into microbial products and biomass. Once in the soil, carbon cycles by physical mixing via decomposers such as earthworms and microorganisms, mineral-organo associations, and by freeze/thaw cycles within certain climates.</w:t>
+        <w:t xml:space="preserve">Plant litter (such as leaves, needles, roots, coarse woody debris) is decomposed by a host of soil fungi and bacteria into microbial products such as biomass and enzymes and respired as</w:t>
+      </w:r>
+      <w:r>
+        <w:t xml:space="preserve"> </w:t>
+      </w:r>
+      <m:oMath>
+        <m:r>
+          <m:t>C</m:t>
+        </m:r>
+        <m:sSub>
+          <m:e>
+            <m:r>
+              <m:t>O</m:t>
+            </m:r>
+          </m:e>
+          <m:sub>
+            <m:r>
+              <m:t>2</m:t>
+            </m:r>
+          </m:sub>
+        </m:sSub>
+      </m:oMath>
+      <w:r>
+        <w:t xml:space="preserve">. Once in the soil, carbon cycles by physical mixing via decomposers such as earthworms and microorganisms, mineral-organo associations, and by freeze/thaw cycles within certain climates.</w:t>
       </w:r>
     </w:p>
     <w:p>
@@ -559,7 +723,7 @@
                     </pic:cNvPicPr>
                   </pic:nvPicPr>
                   <pic:blipFill>
-                    <a:blip r:embed="rId37"/>
+                    <a:blip r:embed="rId39"/>
                     <a:stretch>
                       <a:fillRect/>
                     </a:stretch>
@@ -596,7 +760,7 @@
       <w:r>
         <w:t xml:space="preserve"> </w:t>
       </w:r>
-      <w:hyperlink r:id="rId38">
+      <w:hyperlink r:id="rId40">
         <w:r>
           <w:rPr>
             <w:rStyle w:val="Hyperlink"/>
@@ -635,7 +799,7 @@
       <w:r>
         <w:t xml:space="preserve"> </w:t>
       </w:r>
-      <w:hyperlink r:id="rId39">
+      <w:hyperlink r:id="rId41">
         <w:r>
           <w:rPr>
             <w:rStyle w:val="Hyperlink"/>
@@ -649,6 +813,25 @@
         <w:pStyle w:val="BodyText"/>
       </w:pPr>
       <w:r>
+        <w:t xml:space="preserve">Kuzyakov, Y., 2010. Priming effects: Interactions between living and dead organic matter. Soil Biology and Biochemistry 42, 1363–1371. DOI:</w:t>
+      </w:r>
+      <w:r>
+        <w:t xml:space="preserve"> </w:t>
+      </w:r>
+      <w:hyperlink r:id="rId42">
+        <w:r>
+          <w:rPr>
+            <w:rStyle w:val="Hyperlink"/>
+          </w:rPr>
+          <w:t xml:space="preserve">10.1016/j.soilbio.2010.04.003</w:t>
+        </w:r>
+      </w:hyperlink>
+    </w:p>
+    <w:p>
+      <w:pPr>
+        <w:pStyle w:val="BodyText"/>
+      </w:pPr>
+      <w:r>
         <w:t xml:space="preserve">Marschner H (1995) Mineral Nutrition of Higher Plants (Academic Press, London), Ed 2.</w:t>
       </w:r>
     </w:p>
@@ -668,7 +851,7 @@
       <w:r>
         <w:t xml:space="preserve"> </w:t>
       </w:r>
-      <w:hyperlink r:id="rId40">
+      <w:hyperlink r:id="rId43">
         <w:r>
           <w:rPr>
             <w:rStyle w:val="Hyperlink"/>
@@ -687,7 +870,7 @@
       <w:r>
         <w:t xml:space="preserve"> </w:t>
       </w:r>
-      <w:hyperlink r:id="rId41">
+      <w:hyperlink r:id="rId44">
         <w:r>
           <w:rPr>
             <w:rStyle w:val="Hyperlink"/>
@@ -700,8 +883,8 @@
       <w:pPr>
         <w:pStyle w:val="Heading1"/>
       </w:pPr>
-      <w:bookmarkStart w:id="42" w:name="carbon-sources-for-carbon-sequestration"/>
-      <w:bookmarkEnd w:id="42"/>
+      <w:bookmarkStart w:id="45" w:name="carbon-sources-for-carbon-sequestration"/>
+      <w:bookmarkEnd w:id="45"/>
       <w:r>
         <w:t xml:space="preserve">Carbon sources for carbon sequestration</w:t>
       </w:r>
@@ -734,7 +917,7 @@
                     </pic:cNvPicPr>
                   </pic:nvPicPr>
                   <pic:blipFill>
-                    <a:blip r:embed="rId43"/>
+                    <a:blip r:embed="rId46"/>
                     <a:stretch>
                       <a:fillRect/>
                     </a:stretch>
@@ -771,7 +954,7 @@
       <w:r>
         <w:t xml:space="preserve"> </w:t>
       </w:r>
-      <w:hyperlink r:id="rId44">
+      <w:hyperlink r:id="rId47">
         <w:r>
           <w:rPr>
             <w:rStyle w:val="Hyperlink"/>
@@ -804,7 +987,7 @@
       <w:r>
         <w:t xml:space="preserve"> </w:t>
       </w:r>
-      <w:hyperlink r:id="rId44">
+      <w:hyperlink r:id="rId47">
         <w:r>
           <w:rPr>
             <w:rStyle w:val="Hyperlink"/>
@@ -815,10 +998,29 @@
     </w:p>
     <w:p>
       <w:pPr>
+        <w:pStyle w:val="BodyText"/>
+      </w:pPr>
+      <w:r>
+        <w:t xml:space="preserve">Rasse, D.P., Rumpel, C., Dignac, M.-F., 2005. Is soil carbon mostly root carbon? Mechanisms for a specific stabilisation. Plant and Soil 269, 341–356. DOI:</w:t>
+      </w:r>
+      <w:r>
+        <w:t xml:space="preserve"> </w:t>
+      </w:r>
+      <w:hyperlink r:id="rId48">
+        <w:r>
+          <w:rPr>
+            <w:rStyle w:val="Hyperlink"/>
+          </w:rPr>
+          <w:t xml:space="preserve">10.1007/s11104-004-0907-y</w:t>
+        </w:r>
+      </w:hyperlink>
+    </w:p>
+    <w:p>
+      <w:pPr>
         <w:pStyle w:val="Heading1"/>
       </w:pPr>
-      <w:bookmarkStart w:id="45" w:name="the-big-picture"/>
-      <w:bookmarkEnd w:id="45"/>
+      <w:bookmarkStart w:id="49" w:name="the-big-picture"/>
+      <w:bookmarkEnd w:id="49"/>
       <w:r>
         <w:t xml:space="preserve">The big picture</w:t>
       </w:r>
@@ -828,7 +1030,7 @@
         <w:pStyle w:val="FirstParagraph"/>
       </w:pPr>
       <w:r>
-        <w:t xml:space="preserve">Global climate changes will fluctuate the balance between plant and soil systems, which are adapted to their current climate. While some of these fluctuations are difficult to predict, we also see some patterns in the carbon cycle of how plants react to temperature changes and stress, some threatening, some promising. We also see the potential for below ground plant biomass to be a great resource for carbon storage potential. By understanding the patterns of carbon fixation within plants and the relationship to long term carbon storage, we can promote plant growth that will be a powerful tool in climate change mitigation.</w:t>
+        <w:t xml:space="preserve">Global climate changes will fluctuate the balance between plant carbon uptake and soil carbon losses, which may be in balance their current climate. While some of these fluctuations are difficult to predict, we also see some patterns in the carbon cycle of how plants react to temperature changes and stress, some threatening, some promising. We also see the potential for belowground plant biomass to be a great potential resource for carbon storage. By understanding the patterns of carbon fixation within plants and the relationship to long term carbon storage, we can promote plant growth that will be a powerful tool in climate change mitigation.</w:t>
       </w:r>
     </w:p>
     <w:sectPr/>
@@ -939,7 +1141,7 @@
     </w:lvl>
   </w:abstractNum>
   <w:abstractNum w:abstractNumId="990">
-    <w:nsid w:val="91a5264c"/>
+    <w:nsid w:val="c49d0fda"/>
     <w:multiLevelType w:val="multilevel"/>
     <w:lvl w:ilvl="0">
       <w:numFmt w:val="bullet"/>

</xml_diff>